<commit_message>
Updating Goals as of last commit
Goals as of my latest commit
</commit_message>
<xml_diff>
--- a/Final Project Team E.docx
+++ b/Final Project Team E.docx
@@ -11,11 +11,21 @@
       </w:r>
     </w:p>
     <w:p>
+      <w:proofErr w:type="gramStart"/>
       <w:r>
         <w:t>Characteristics of large scale and complex games featured in our project.</w:t>
       </w:r>
-      <w:r>
-        <w:t xml:space="preserve"> (remove where needed)</w:t>
+      <w:proofErr w:type="gramEnd"/>
+      <w:r>
+        <w:t xml:space="preserve"> (</w:t>
+      </w:r>
+      <w:proofErr w:type="gramStart"/>
+      <w:r>
+        <w:t>remove</w:t>
+      </w:r>
+      <w:proofErr w:type="gramEnd"/>
+      <w:r>
+        <w:t xml:space="preserve"> where needed)</w:t>
       </w:r>
       <w:bookmarkStart w:id="0" w:name="_GoBack"/>
       <w:bookmarkEnd w:id="0"/>
@@ -28,8 +38,13 @@
           <w:numId w:val="2"/>
         </w:numPr>
       </w:pPr>
-      <w:r>
-        <w:t>multiple sprites</w:t>
+      <w:proofErr w:type="gramStart"/>
+      <w:r>
+        <w:t>multiple</w:t>
+      </w:r>
+      <w:proofErr w:type="gramEnd"/>
+      <w:r>
+        <w:t xml:space="preserve"> sprites</w:t>
       </w:r>
     </w:p>
     <w:p>
@@ -40,9 +55,11 @@
           <w:numId w:val="2"/>
         </w:numPr>
       </w:pPr>
+      <w:proofErr w:type="gramStart"/>
       <w:r>
         <w:t>sounds</w:t>
       </w:r>
+      <w:proofErr w:type="gramEnd"/>
     </w:p>
     <w:p>
       <w:pPr>
@@ -52,9 +69,11 @@
           <w:numId w:val="2"/>
         </w:numPr>
       </w:pPr>
+      <w:proofErr w:type="gramStart"/>
       <w:r>
         <w:t>animations</w:t>
       </w:r>
+      <w:proofErr w:type="gramEnd"/>
     </w:p>
     <w:p>
       <w:pPr>
@@ -64,9 +83,11 @@
           <w:numId w:val="2"/>
         </w:numPr>
       </w:pPr>
+      <w:proofErr w:type="gramStart"/>
       <w:r>
         <w:t>levels</w:t>
       </w:r>
+      <w:proofErr w:type="gramEnd"/>
     </w:p>
     <w:p>
       <w:pPr>
@@ -76,8 +97,13 @@
           <w:numId w:val="2"/>
         </w:numPr>
       </w:pPr>
-      <w:r>
-        <w:t>mobile friendliness</w:t>
+      <w:proofErr w:type="gramStart"/>
+      <w:r>
+        <w:t>mobile</w:t>
+      </w:r>
+      <w:proofErr w:type="gramEnd"/>
+      <w:r>
+        <w:t xml:space="preserve"> friendliness</w:t>
       </w:r>
     </w:p>
     <w:p>
@@ -88,8 +114,13 @@
           <w:numId w:val="2"/>
         </w:numPr>
       </w:pPr>
-      <w:r>
-        <w:t>social connectivity</w:t>
+      <w:proofErr w:type="gramStart"/>
+      <w:r>
+        <w:t>social</w:t>
+      </w:r>
+      <w:proofErr w:type="gramEnd"/>
+      <w:r>
+        <w:t xml:space="preserve"> connectivity</w:t>
       </w:r>
     </w:p>
     <w:p>
@@ -100,9 +131,11 @@
           <w:numId w:val="2"/>
         </w:numPr>
       </w:pPr>
+      <w:proofErr w:type="gramStart"/>
       <w:r>
         <w:t>multiplayer</w:t>
       </w:r>
+      <w:proofErr w:type="gramEnd"/>
     </w:p>
     <w:p>
       <w:pPr>
@@ -112,8 +145,13 @@
           <w:numId w:val="2"/>
         </w:numPr>
       </w:pPr>
-      <w:r>
-        <w:t>side-scrolling</w:t>
+      <w:proofErr w:type="gramStart"/>
+      <w:r>
+        <w:t>side</w:t>
+      </w:r>
+      <w:proofErr w:type="gramEnd"/>
+      <w:r>
+        <w:t>-scrolling</w:t>
       </w:r>
     </w:p>
     <w:p>
@@ -136,8 +174,13 @@
           <w:numId w:val="2"/>
         </w:numPr>
       </w:pPr>
-      <w:r>
-        <w:t>start and end screens</w:t>
+      <w:proofErr w:type="gramStart"/>
+      <w:r>
+        <w:t>start</w:t>
+      </w:r>
+      <w:proofErr w:type="gramEnd"/>
+      <w:r>
+        <w:t xml:space="preserve"> and end screens</w:t>
       </w:r>
     </w:p>
     <w:p>
@@ -148,8 +191,13 @@
           <w:numId w:val="2"/>
         </w:numPr>
       </w:pPr>
-      <w:r>
-        <w:t>protagonist and antagonists</w:t>
+      <w:proofErr w:type="gramStart"/>
+      <w:r>
+        <w:t>protagonist</w:t>
+      </w:r>
+      <w:proofErr w:type="gramEnd"/>
+      <w:r>
+        <w:t xml:space="preserve"> and antagonists</w:t>
       </w:r>
     </w:p>
     <w:p>
@@ -160,8 +208,13 @@
           <w:numId w:val="2"/>
         </w:numPr>
       </w:pPr>
-      <w:r>
-        <w:t>difficulty levels / progressive difficulty</w:t>
+      <w:proofErr w:type="gramStart"/>
+      <w:r>
+        <w:t>difficulty</w:t>
+      </w:r>
+      <w:proofErr w:type="gramEnd"/>
+      <w:r>
+        <w:t xml:space="preserve"> levels / progressive difficulty</w:t>
       </w:r>
     </w:p>
     <w:p>
@@ -172,8 +225,13 @@
           <w:numId w:val="2"/>
         </w:numPr>
       </w:pPr>
-      <w:r>
-        <w:t>database utilization</w:t>
+      <w:proofErr w:type="gramStart"/>
+      <w:r>
+        <w:t>database</w:t>
+      </w:r>
+      <w:proofErr w:type="gramEnd"/>
+      <w:r>
+        <w:t xml:space="preserve"> utilization</w:t>
       </w:r>
     </w:p>
     <w:p>
@@ -184,8 +242,13 @@
           <w:numId w:val="2"/>
         </w:numPr>
       </w:pPr>
-      <w:r>
-        <w:t>central server</w:t>
+      <w:proofErr w:type="gramStart"/>
+      <w:r>
+        <w:t>central</w:t>
+      </w:r>
+      <w:proofErr w:type="gramEnd"/>
+      <w:r>
+        <w:t xml:space="preserve"> server</w:t>
       </w:r>
     </w:p>
     <w:p>
@@ -202,15 +265,7 @@
       </w:r>
     </w:p>
     <w:p>
-      <w:pPr>
-        <w:rPr>
-          <w:b/>
-        </w:rPr>
-      </w:pPr>
-      <w:r>
-        <w:rPr>
-          <w:b/>
-        </w:rPr>
+      <w:r>
         <w:t xml:space="preserve">1. New title screen </w:t>
       </w:r>
     </w:p>
@@ -247,15 +302,7 @@
       </w:r>
     </w:p>
     <w:p>
-      <w:pPr>
-        <w:rPr>
-          <w:b/>
-        </w:rPr>
-      </w:pPr>
-      <w:r>
-        <w:rPr>
-          <w:b/>
-        </w:rPr>
+      <w:r>
         <w:t xml:space="preserve">4. Make level 2 easier those jumps are tough (if its even possible to beat) </w:t>
       </w:r>
     </w:p>
@@ -281,15 +328,7 @@
       </w:r>
     </w:p>
     <w:p>
-      <w:pPr>
-        <w:rPr>
-          <w:b/>
-        </w:rPr>
-      </w:pPr>
-      <w:r>
-        <w:rPr>
-          <w:b/>
-        </w:rPr>
+      <w:r>
         <w:t xml:space="preserve">7. Health </w:t>
       </w:r>
     </w:p>
@@ -303,7 +342,21 @@
         <w:rPr>
           <w:b/>
         </w:rPr>
-        <w:t xml:space="preserve">8. An attack instead of jumping on the enemies head </w:t>
+        <w:t xml:space="preserve">8. An attack instead of jumping on the </w:t>
+      </w:r>
+      <w:proofErr w:type="gramStart"/>
+      <w:r>
+        <w:rPr>
+          <w:b/>
+        </w:rPr>
+        <w:t>enemies</w:t>
+      </w:r>
+      <w:proofErr w:type="gramEnd"/>
+      <w:r>
+        <w:rPr>
+          <w:b/>
+        </w:rPr>
+        <w:t xml:space="preserve"> head </w:t>
       </w:r>
     </w:p>
     <w:p>
@@ -320,15 +373,7 @@
       </w:r>
     </w:p>
     <w:p>
-      <w:pPr>
-        <w:rPr>
-          <w:b/>
-        </w:rPr>
-      </w:pPr>
-      <w:r>
-        <w:rPr>
-          <w:b/>
-        </w:rPr>
+      <w:r>
         <w:t xml:space="preserve">10. Maybe try and manipulate the unicorn sprites to create a jumping animation </w:t>
       </w:r>
     </w:p>
@@ -346,15 +391,7 @@
       </w:r>
     </w:p>
     <w:p>
-      <w:pPr>
-        <w:rPr>
-          <w:b/>
-        </w:rPr>
-      </w:pPr>
-      <w:r>
-        <w:rPr>
-          <w:b/>
-        </w:rPr>
+      <w:r>
         <w:t xml:space="preserve"> 12. Game music (as much as I love the Rick Astley)</w:t>
       </w:r>
     </w:p>
@@ -1270,7 +1307,7 @@
   <a:extraClrSchemeLst/>
   <a:extLst>
     <a:ext uri="{05A4C25C-085E-4340-85A3-A5531E510DB2}">
-      <thm15:themeFamily xmlns:thm15="http://schemas.microsoft.com/office/thememl/2012/main" xmlns:a="http://schemas.openxmlformats.org/drawingml/2006/main" xmlns="" name="Office Theme" id="{62F939B6-93AF-4DB8-9C6B-D6C7DFDC589F}" vid="{4A3C46E8-61CC-4603-A589-7422A47A8E4A}"/>
+      <thm15:themeFamily xmlns="" xmlns:a="http://schemas.openxmlformats.org/drawingml/2006/main" xmlns:thm15="http://schemas.microsoft.com/office/thememl/2012/main" name="Office Theme" id="{62F939B6-93AF-4DB8-9C6B-D6C7DFDC589F}" vid="{4A3C46E8-61CC-4603-A589-7422A47A8E4A}"/>
     </a:ext>
   </a:extLst>
 </a:theme>

</xml_diff>